<commit_message>
Manual de instalación y manual de Usuario modificados
</commit_message>
<xml_diff>
--- a/Manuals/Manual de Instalacion.docx
+++ b/Manuals/Manual de Instalacion.docx
@@ -1,6 +1,6 @@
 
 <file path=word/document.xml><?xml version="1.0" encoding="utf-8"?>
-<w:document xmlns:wpc="http://schemas.microsoft.com/office/word/2010/wordprocessingCanvas" xmlns:cx="http://schemas.microsoft.com/office/drawing/2014/chartex" xmlns:mc="http://schemas.openxmlformats.org/markup-compatibility/2006" xmlns:o="urn:schemas-microsoft-com:office:office" xmlns:r="http://schemas.openxmlformats.org/officeDocument/2006/relationships" xmlns:m="http://schemas.openxmlformats.org/officeDocument/2006/math" xmlns:v="urn:schemas-microsoft-com:vml" xmlns:wp14="http://schemas.microsoft.com/office/word/2010/wordprocessingDrawing" xmlns:wp="http://schemas.openxmlformats.org/drawingml/2006/wordprocessingDrawing" xmlns:w10="urn:schemas-microsoft-com:office:word" xmlns:w="http://schemas.openxmlformats.org/wordprocessingml/2006/main" xmlns:w14="http://schemas.microsoft.com/office/word/2010/wordml" xmlns:w15="http://schemas.microsoft.com/office/word/2012/wordml" xmlns:w16se="http://schemas.microsoft.com/office/word/2015/wordml/symex" xmlns:wpg="http://schemas.microsoft.com/office/word/2010/wordprocessingGroup" xmlns:wpi="http://schemas.microsoft.com/office/word/2010/wordprocessingInk" xmlns:wne="http://schemas.microsoft.com/office/word/2006/wordml" xmlns:wps="http://schemas.microsoft.com/office/word/2010/wordprocessingShape" mc:Ignorable="w14 w15 w16se wp14">
+<w:document xmlns:wpc="http://schemas.microsoft.com/office/word/2010/wordprocessingCanvas" xmlns:cx="http://schemas.microsoft.com/office/drawing/2014/chartex" xmlns:cx1="http://schemas.microsoft.com/office/drawing/2015/9/8/chartex" xmlns:cx2="http://schemas.microsoft.com/office/drawing/2015/10/21/chartex" xmlns:cx3="http://schemas.microsoft.com/office/drawing/2016/5/9/chartex" xmlns:cx4="http://schemas.microsoft.com/office/drawing/2016/5/10/chartex" xmlns:cx5="http://schemas.microsoft.com/office/drawing/2016/5/11/chartex" xmlns:cx6="http://schemas.microsoft.com/office/drawing/2016/5/12/chartex" xmlns:cx7="http://schemas.microsoft.com/office/drawing/2016/5/13/chartex" xmlns:cx8="http://schemas.microsoft.com/office/drawing/2016/5/14/chartex" xmlns:mc="http://schemas.openxmlformats.org/markup-compatibility/2006" xmlns:aink="http://schemas.microsoft.com/office/drawing/2016/ink" xmlns:am3d="http://schemas.microsoft.com/office/drawing/2017/model3d" xmlns:o="urn:schemas-microsoft-com:office:office" xmlns:r="http://schemas.openxmlformats.org/officeDocument/2006/relationships" xmlns:m="http://schemas.openxmlformats.org/officeDocument/2006/math" xmlns:v="urn:schemas-microsoft-com:vml" xmlns:wp14="http://schemas.microsoft.com/office/word/2010/wordprocessingDrawing" xmlns:wp="http://schemas.openxmlformats.org/drawingml/2006/wordprocessingDrawing" xmlns:w10="urn:schemas-microsoft-com:office:word" xmlns:w="http://schemas.openxmlformats.org/wordprocessingml/2006/main" xmlns:w14="http://schemas.microsoft.com/office/word/2010/wordml" xmlns:w15="http://schemas.microsoft.com/office/word/2012/wordml" xmlns:w16cid="http://schemas.microsoft.com/office/word/2016/wordml/cid" xmlns:w16se="http://schemas.microsoft.com/office/word/2015/wordml/symex" xmlns:wpg="http://schemas.microsoft.com/office/word/2010/wordprocessingGroup" xmlns:wpi="http://schemas.microsoft.com/office/word/2010/wordprocessingInk" xmlns:wne="http://schemas.microsoft.com/office/word/2006/wordml" xmlns:wps="http://schemas.microsoft.com/office/word/2010/wordprocessingShape" mc:Ignorable="w14 w15 w16se w16cid wp14">
   <w:body>
     <w:p>
       <w:pPr>
@@ -412,14 +412,7 @@
                 <w:rFonts w:ascii="Arial" w:eastAsia="Arial" w:hAnsi="Arial" w:cs="Arial"/>
                 <w:color w:val="000000"/>
               </w:rPr>
-              <w:t xml:space="preserve">Desarrollo de la aplicación </w:t>
-            </w:r>
-            <w:r>
-              <w:rPr>
-                <w:rFonts w:ascii="Arial" w:eastAsia="Arial" w:hAnsi="Arial" w:cs="Arial"/>
-                <w:color w:val="000000"/>
-              </w:rPr>
-              <w:t>móvil Excolnet</w:t>
+              <w:t>Desarrollo de la aplicación móvil Excolnet</w:t>
             </w:r>
           </w:p>
         </w:tc>
@@ -795,30 +788,7 @@
                 <w:rFonts w:ascii="Arial" w:eastAsia="Arial" w:hAnsi="Arial" w:cs="Arial"/>
                 <w:color w:val="000000"/>
               </w:rPr>
-              <w:t>Bryan Pinzón</w:t>
-            </w:r>
-            <w:r>
-              <w:rPr>
-                <w:rFonts w:ascii="Arial" w:eastAsia="Arial" w:hAnsi="Arial" w:cs="Arial"/>
-                <w:color w:val="000000"/>
-              </w:rPr>
-              <w:t xml:space="preserve"> – </w:t>
-            </w:r>
-            <w:proofErr w:type="spellStart"/>
-            <w:r>
-              <w:rPr>
-                <w:rFonts w:ascii="Arial" w:eastAsia="Arial" w:hAnsi="Arial" w:cs="Arial"/>
-                <w:color w:val="000000"/>
-              </w:rPr>
-              <w:t>Scrum</w:t>
-            </w:r>
-            <w:proofErr w:type="spellEnd"/>
-            <w:r>
-              <w:rPr>
-                <w:rFonts w:ascii="Arial" w:eastAsia="Arial" w:hAnsi="Arial" w:cs="Arial"/>
-                <w:color w:val="000000"/>
-              </w:rPr>
-              <w:t xml:space="preserve"> Master</w:t>
+              <w:t>Bryan Pinzón – Scrum Master</w:t>
             </w:r>
           </w:p>
         </w:tc>
@@ -1426,7 +1396,17 @@
               <w:sz w:val="72"/>
               <w:szCs w:val="72"/>
             </w:rPr>
-            <w:t>Contenido</w:t>
+            <w:t>Co</w:t>
+          </w:r>
+          <w:bookmarkStart w:id="0" w:name="_GoBack"/>
+          <w:bookmarkEnd w:id="0"/>
+          <w:r>
+            <w:rPr>
+              <w:rFonts w:ascii="Arial" w:hAnsi="Arial" w:cs="Arial"/>
+              <w:sz w:val="72"/>
+              <w:szCs w:val="72"/>
+            </w:rPr>
+            <w:t>ntenido</w:t>
           </w:r>
         </w:p>
         <w:p>
@@ -1449,11 +1429,14 @@
           <w:pPr>
             <w:pStyle w:val="TDC1"/>
             <w:tabs>
-              <w:tab w:val="right" w:leader="dot" w:pos="9394"/>
+              <w:tab w:val="right" w:leader="dot" w:pos="8828"/>
             </w:tabs>
             <w:rPr>
+              <w:rFonts w:eastAsiaTheme="minorEastAsia"/>
               <w:noProof/>
-              <w:lang w:eastAsia="es-CO"/>
+              <w:sz w:val="24"/>
+              <w:szCs w:val="24"/>
+              <w:lang w:eastAsia="es-ES_tradnl"/>
             </w:rPr>
           </w:pPr>
           <w:r>
@@ -1488,13 +1471,13 @@
             </w:rPr>
             <w:fldChar w:fldCharType="separate"/>
           </w:r>
-          <w:hyperlink w:anchor="_Toc526468906" w:history="1">
+          <w:hyperlink w:anchor="_Toc2870018" w:history="1">
             <w:r>
               <w:rPr>
                 <w:rStyle w:val="Hipervnculo"/>
                 <w:noProof/>
               </w:rPr>
-              <w:t>Requisitos mínimos</w:t>
+              <w:t>REQUISITOS MÍNIMOS</w:t>
             </w:r>
             <w:r>
               <w:rPr>
@@ -1515,7 +1498,7 @@
                 <w:noProof/>
                 <w:webHidden/>
               </w:rPr>
-              <w:instrText xml:space="preserve"> PAGEREF _Toc526468906 \h </w:instrText>
+              <w:instrText xml:space="preserve"> PAGEREF _Toc2870018 \h </w:instrText>
             </w:r>
             <w:r>
               <w:rPr>
@@ -1535,76 +1518,7 @@
                 <w:noProof/>
                 <w:webHidden/>
               </w:rPr>
-              <w:t>4</w:t>
-            </w:r>
-            <w:r>
-              <w:rPr>
-                <w:noProof/>
-                <w:webHidden/>
-              </w:rPr>
-              <w:fldChar w:fldCharType="end"/>
-            </w:r>
-          </w:hyperlink>
-        </w:p>
-        <w:p>
-          <w:pPr>
-            <w:pStyle w:val="TDC1"/>
-            <w:tabs>
-              <w:tab w:val="right" w:leader="dot" w:pos="9394"/>
-            </w:tabs>
-            <w:rPr>
-              <w:noProof/>
-              <w:lang w:eastAsia="es-CO"/>
-            </w:rPr>
-          </w:pPr>
-          <w:hyperlink w:anchor="_Toc526468907" w:history="1">
-            <w:r>
-              <w:rPr>
-                <w:rStyle w:val="Hipervnculo"/>
-                <w:noProof/>
-              </w:rPr>
-              <w:t>Instalación para Windows</w:t>
-            </w:r>
-            <w:r>
-              <w:rPr>
-                <w:noProof/>
-                <w:webHidden/>
-              </w:rPr>
-              <w:tab/>
-            </w:r>
-            <w:r>
-              <w:rPr>
-                <w:noProof/>
-                <w:webHidden/>
-              </w:rPr>
-              <w:fldChar w:fldCharType="begin"/>
-            </w:r>
-            <w:r>
-              <w:rPr>
-                <w:noProof/>
-                <w:webHidden/>
-              </w:rPr>
-              <w:instrText xml:space="preserve"> PAGEREF _Toc526468907 \h </w:instrText>
-            </w:r>
-            <w:r>
-              <w:rPr>
-                <w:noProof/>
-                <w:webHidden/>
-              </w:rPr>
-            </w:r>
-            <w:r>
-              <w:rPr>
-                <w:noProof/>
-                <w:webHidden/>
-              </w:rPr>
-              <w:fldChar w:fldCharType="separate"/>
-            </w:r>
-            <w:r>
-              <w:rPr>
-                <w:noProof/>
-                <w:webHidden/>
-              </w:rPr>
-              <w:t>4</w:t>
+              <w:t>3</w:t>
             </w:r>
             <w:r>
               <w:rPr>
@@ -1619,21 +1533,23 @@
           <w:pPr>
             <w:pStyle w:val="TDC2"/>
             <w:tabs>
-              <w:tab w:val="right" w:leader="dot" w:pos="9394"/>
+              <w:tab w:val="right" w:leader="dot" w:pos="8828"/>
             </w:tabs>
             <w:rPr>
               <w:rFonts w:cstheme="minorBidi"/>
               <w:noProof/>
-              <w:lang w:val="es-CO" w:eastAsia="es-CO"/>
+              <w:sz w:val="24"/>
+              <w:szCs w:val="24"/>
+              <w:lang w:val="es-CO" w:eastAsia="es-ES_tradnl"/>
             </w:rPr>
           </w:pPr>
-          <w:hyperlink w:anchor="_Toc526468908" w:history="1">
+          <w:hyperlink w:anchor="_Toc2870019" w:history="1">
             <w:r>
               <w:rPr>
                 <w:rStyle w:val="Hipervnculo"/>
                 <w:noProof/>
               </w:rPr>
-              <w:t>Instalación Cygwin</w:t>
+              <w:t>Android</w:t>
             </w:r>
             <w:r>
               <w:rPr>
@@ -1654,7 +1570,7 @@
                 <w:noProof/>
                 <w:webHidden/>
               </w:rPr>
-              <w:instrText xml:space="preserve"> PAGEREF _Toc526468908 \h </w:instrText>
+              <w:instrText xml:space="preserve"> PAGEREF _Toc2870019 \h </w:instrText>
             </w:r>
             <w:r>
               <w:rPr>
@@ -1674,427 +1590,7 @@
                 <w:noProof/>
                 <w:webHidden/>
               </w:rPr>
-              <w:t>4</w:t>
-            </w:r>
-            <w:r>
-              <w:rPr>
-                <w:noProof/>
-                <w:webHidden/>
-              </w:rPr>
-              <w:fldChar w:fldCharType="end"/>
-            </w:r>
-          </w:hyperlink>
-        </w:p>
-        <w:p>
-          <w:pPr>
-            <w:pStyle w:val="TDC2"/>
-            <w:tabs>
-              <w:tab w:val="right" w:leader="dot" w:pos="9394"/>
-            </w:tabs>
-            <w:rPr>
-              <w:rFonts w:cstheme="minorBidi"/>
-              <w:noProof/>
-              <w:lang w:val="es-CO" w:eastAsia="es-CO"/>
-            </w:rPr>
-          </w:pPr>
-          <w:hyperlink w:anchor="_Toc526468909" w:history="1">
-            <w:r>
-              <w:rPr>
-                <w:rStyle w:val="Hipervnculo"/>
-                <w:noProof/>
-              </w:rPr>
-              <w:t>Instalación MongoDB:</w:t>
-            </w:r>
-            <w:r>
-              <w:rPr>
-                <w:noProof/>
-                <w:webHidden/>
-              </w:rPr>
-              <w:tab/>
-            </w:r>
-            <w:r>
-              <w:rPr>
-                <w:noProof/>
-                <w:webHidden/>
-              </w:rPr>
-              <w:fldChar w:fldCharType="begin"/>
-            </w:r>
-            <w:r>
-              <w:rPr>
-                <w:noProof/>
-                <w:webHidden/>
-              </w:rPr>
-              <w:instrText xml:space="preserve"> PAGEREF _Toc526468909 \h </w:instrText>
-            </w:r>
-            <w:r>
-              <w:rPr>
-                <w:noProof/>
-                <w:webHidden/>
-              </w:rPr>
-            </w:r>
-            <w:r>
-              <w:rPr>
-                <w:noProof/>
-                <w:webHidden/>
-              </w:rPr>
-              <w:fldChar w:fldCharType="separate"/>
-            </w:r>
-            <w:r>
-              <w:rPr>
-                <w:noProof/>
-                <w:webHidden/>
-              </w:rPr>
-              <w:t>10</w:t>
-            </w:r>
-            <w:r>
-              <w:rPr>
-                <w:noProof/>
-                <w:webHidden/>
-              </w:rPr>
-              <w:fldChar w:fldCharType="end"/>
-            </w:r>
-          </w:hyperlink>
-        </w:p>
-        <w:p>
-          <w:pPr>
-            <w:pStyle w:val="TDC2"/>
-            <w:tabs>
-              <w:tab w:val="right" w:leader="dot" w:pos="9394"/>
-            </w:tabs>
-            <w:rPr>
-              <w:rFonts w:cstheme="minorBidi"/>
-              <w:noProof/>
-              <w:lang w:val="es-CO" w:eastAsia="es-CO"/>
-            </w:rPr>
-          </w:pPr>
-          <w:hyperlink w:anchor="_Toc526468910" w:history="1">
-            <w:r>
-              <w:rPr>
-                <w:rStyle w:val="Hipervnculo"/>
-                <w:noProof/>
-              </w:rPr>
-              <w:t>Instalación de NodeJS (10.4.1):</w:t>
-            </w:r>
-            <w:r>
-              <w:rPr>
-                <w:noProof/>
-                <w:webHidden/>
-              </w:rPr>
-              <w:tab/>
-            </w:r>
-            <w:r>
-              <w:rPr>
-                <w:noProof/>
-                <w:webHidden/>
-              </w:rPr>
-              <w:fldChar w:fldCharType="begin"/>
-            </w:r>
-            <w:r>
-              <w:rPr>
-                <w:noProof/>
-                <w:webHidden/>
-              </w:rPr>
-              <w:instrText xml:space="preserve"> PAGEREF _Toc526468910 \h </w:instrText>
-            </w:r>
-            <w:r>
-              <w:rPr>
-                <w:noProof/>
-                <w:webHidden/>
-              </w:rPr>
-            </w:r>
-            <w:r>
-              <w:rPr>
-                <w:noProof/>
-                <w:webHidden/>
-              </w:rPr>
-              <w:fldChar w:fldCharType="separate"/>
-            </w:r>
-            <w:r>
-              <w:rPr>
-                <w:noProof/>
-                <w:webHidden/>
-              </w:rPr>
-              <w:t>13</w:t>
-            </w:r>
-            <w:r>
-              <w:rPr>
-                <w:noProof/>
-                <w:webHidden/>
-              </w:rPr>
-              <w:fldChar w:fldCharType="end"/>
-            </w:r>
-          </w:hyperlink>
-        </w:p>
-        <w:p>
-          <w:pPr>
-            <w:pStyle w:val="TDC2"/>
-            <w:tabs>
-              <w:tab w:val="right" w:leader="dot" w:pos="9394"/>
-            </w:tabs>
-            <w:rPr>
-              <w:rFonts w:cstheme="minorBidi"/>
-              <w:noProof/>
-              <w:lang w:val="es-CO" w:eastAsia="es-CO"/>
-            </w:rPr>
-          </w:pPr>
-          <w:hyperlink w:anchor="_Toc526468911" w:history="1">
-            <w:r>
-              <w:rPr>
-                <w:rStyle w:val="Hipervnculo"/>
-                <w:noProof/>
-              </w:rPr>
-              <w:t>Instalación de Angular 5:</w:t>
-            </w:r>
-            <w:r>
-              <w:rPr>
-                <w:noProof/>
-                <w:webHidden/>
-              </w:rPr>
-              <w:tab/>
-            </w:r>
-            <w:r>
-              <w:rPr>
-                <w:noProof/>
-                <w:webHidden/>
-              </w:rPr>
-              <w:fldChar w:fldCharType="begin"/>
-            </w:r>
-            <w:r>
-              <w:rPr>
-                <w:noProof/>
-                <w:webHidden/>
-              </w:rPr>
-              <w:instrText xml:space="preserve"> PAGEREF _Toc526468911 \h </w:instrText>
-            </w:r>
-            <w:r>
-              <w:rPr>
-                <w:noProof/>
-                <w:webHidden/>
-              </w:rPr>
-            </w:r>
-            <w:r>
-              <w:rPr>
-                <w:noProof/>
-                <w:webHidden/>
-              </w:rPr>
-              <w:fldChar w:fldCharType="separate"/>
-            </w:r>
-            <w:r>
-              <w:rPr>
-                <w:noProof/>
-                <w:webHidden/>
-              </w:rPr>
-              <w:t>16</w:t>
-            </w:r>
-            <w:r>
-              <w:rPr>
-                <w:noProof/>
-                <w:webHidden/>
-              </w:rPr>
-              <w:fldChar w:fldCharType="end"/>
-            </w:r>
-          </w:hyperlink>
-        </w:p>
-        <w:p>
-          <w:pPr>
-            <w:pStyle w:val="TDC2"/>
-            <w:tabs>
-              <w:tab w:val="right" w:leader="dot" w:pos="9394"/>
-            </w:tabs>
-            <w:rPr>
-              <w:rFonts w:cstheme="minorBidi"/>
-              <w:noProof/>
-              <w:lang w:val="es-CO" w:eastAsia="es-CO"/>
-            </w:rPr>
-          </w:pPr>
-          <w:hyperlink w:anchor="_Toc526468912" w:history="1">
-            <w:r>
-              <w:rPr>
-                <w:rStyle w:val="Hipervnculo"/>
-                <w:noProof/>
-              </w:rPr>
-              <w:t>Copia local del repositorio</w:t>
-            </w:r>
-            <w:r>
-              <w:rPr>
-                <w:noProof/>
-                <w:webHidden/>
-              </w:rPr>
-              <w:tab/>
-            </w:r>
-            <w:r>
-              <w:rPr>
-                <w:noProof/>
-                <w:webHidden/>
-              </w:rPr>
-              <w:fldChar w:fldCharType="begin"/>
-            </w:r>
-            <w:r>
-              <w:rPr>
-                <w:noProof/>
-                <w:webHidden/>
-              </w:rPr>
-              <w:instrText xml:space="preserve"> PAGEREF _Toc526468912 \h </w:instrText>
-            </w:r>
-            <w:r>
-              <w:rPr>
-                <w:noProof/>
-                <w:webHidden/>
-              </w:rPr>
-            </w:r>
-            <w:r>
-              <w:rPr>
-                <w:noProof/>
-                <w:webHidden/>
-              </w:rPr>
-              <w:fldChar w:fldCharType="separate"/>
-            </w:r>
-            <w:r>
-              <w:rPr>
-                <w:noProof/>
-                <w:webHidden/>
-              </w:rPr>
-              <w:t>16</w:t>
-            </w:r>
-            <w:r>
-              <w:rPr>
-                <w:noProof/>
-                <w:webHidden/>
-              </w:rPr>
-              <w:fldChar w:fldCharType="end"/>
-            </w:r>
-          </w:hyperlink>
-        </w:p>
-        <w:p>
-          <w:pPr>
-            <w:pStyle w:val="TDC2"/>
-            <w:tabs>
-              <w:tab w:val="right" w:leader="dot" w:pos="9394"/>
-            </w:tabs>
-            <w:rPr>
-              <w:rFonts w:cstheme="minorBidi"/>
-              <w:noProof/>
-              <w:lang w:val="es-CO" w:eastAsia="es-CO"/>
-            </w:rPr>
-          </w:pPr>
-          <w:hyperlink w:anchor="_Toc526468913" w:history="1">
-            <w:r>
-              <w:rPr>
-                <w:rStyle w:val="Hipervnculo"/>
-                <w:noProof/>
-              </w:rPr>
-              <w:t>Levantamiento de puerto de MongoDB</w:t>
-            </w:r>
-            <w:r>
-              <w:rPr>
-                <w:noProof/>
-                <w:webHidden/>
-              </w:rPr>
-              <w:tab/>
-            </w:r>
-            <w:r>
-              <w:rPr>
-                <w:noProof/>
-                <w:webHidden/>
-              </w:rPr>
-              <w:fldChar w:fldCharType="begin"/>
-            </w:r>
-            <w:r>
-              <w:rPr>
-                <w:noProof/>
-                <w:webHidden/>
-              </w:rPr>
-              <w:instrText xml:space="preserve"> PAGEREF _Toc526468913 \h </w:instrText>
-            </w:r>
-            <w:r>
-              <w:rPr>
-                <w:noProof/>
-                <w:webHidden/>
-              </w:rPr>
-            </w:r>
-            <w:r>
-              <w:rPr>
-                <w:noProof/>
-                <w:webHidden/>
-              </w:rPr>
-              <w:fldChar w:fldCharType="separate"/>
-            </w:r>
-            <w:r>
-              <w:rPr>
-                <w:noProof/>
-                <w:webHidden/>
-              </w:rPr>
-              <w:t>18</w:t>
-            </w:r>
-            <w:r>
-              <w:rPr>
-                <w:noProof/>
-                <w:webHidden/>
-              </w:rPr>
-              <w:fldChar w:fldCharType="end"/>
-            </w:r>
-          </w:hyperlink>
-        </w:p>
-        <w:p>
-          <w:pPr>
-            <w:pStyle w:val="TDC2"/>
-            <w:tabs>
-              <w:tab w:val="right" w:leader="dot" w:pos="9394"/>
-            </w:tabs>
-            <w:rPr>
-              <w:rFonts w:cstheme="minorBidi"/>
-              <w:noProof/>
-              <w:lang w:val="es-CO" w:eastAsia="es-CO"/>
-            </w:rPr>
-          </w:pPr>
-          <w:hyperlink w:anchor="_Toc526468914" w:history="1">
-            <w:r>
-              <w:rPr>
-                <w:rStyle w:val="Hipervnculo"/>
-                <w:noProof/>
-              </w:rPr>
-              <w:t>Creación de la conexión de la DB</w:t>
-            </w:r>
-            <w:r>
-              <w:rPr>
-                <w:noProof/>
-                <w:webHidden/>
-              </w:rPr>
-              <w:tab/>
-            </w:r>
-            <w:r>
-              <w:rPr>
-                <w:noProof/>
-                <w:webHidden/>
-              </w:rPr>
-              <w:fldChar w:fldCharType="begin"/>
-            </w:r>
-            <w:r>
-              <w:rPr>
-                <w:noProof/>
-                <w:webHidden/>
-              </w:rPr>
-              <w:instrText xml:space="preserve"> PAGEREF _Toc526468914 \h </w:instrText>
-            </w:r>
-            <w:r>
-              <w:rPr>
-                <w:noProof/>
-                <w:webHidden/>
-              </w:rPr>
-            </w:r>
-            <w:r>
-              <w:rPr>
-                <w:noProof/>
-                <w:webHidden/>
-              </w:rPr>
-              <w:fldChar w:fldCharType="separate"/>
-            </w:r>
-            <w:r>
-              <w:rPr>
-                <w:noProof/>
-                <w:webHidden/>
-              </w:rPr>
-              <w:t>18</w:t>
+              <w:t>3</w:t>
             </w:r>
             <w:r>
               <w:rPr>
@@ -2139,87 +1635,54 @@
     <w:p/>
     <w:p/>
     <w:p/>
-    <w:p/>
     <w:p>
       <w:pPr>
         <w:rPr>
-          <w:rFonts w:ascii="Arial" w:hAnsi="Arial" w:cs="Arial"/>
-          <w:b/>
-          <w:i/>
+          <w:rStyle w:val="nfasis"/>
         </w:rPr>
       </w:pPr>
     </w:p>
     <w:p>
       <w:pPr>
         <w:rPr>
-          <w:rFonts w:ascii="Arial" w:hAnsi="Arial" w:cs="Arial"/>
-          <w:b/>
-          <w:i/>
+          <w:rStyle w:val="nfasis"/>
         </w:rPr>
       </w:pPr>
       <w:r>
         <w:rPr>
-          <w:rFonts w:ascii="Arial" w:hAnsi="Arial" w:cs="Arial"/>
-          <w:b/>
-          <w:i/>
+          <w:rStyle w:val="nfasis"/>
         </w:rPr>
         <w:t>NOTA: Siga con atención estas instrucciones para asegurarse una instalación sin problemas de estos componentes</w:t>
       </w:r>
     </w:p>
     <w:p>
       <w:pPr>
-        <w:rPr>
-          <w:rFonts w:ascii="Arial" w:hAnsi="Arial" w:cs="Arial"/>
-          <w:b/>
-          <w:sz w:val="40"/>
-        </w:rPr>
-      </w:pPr>
+        <w:pStyle w:val="Ttulo1"/>
+      </w:pPr>
+      <w:bookmarkStart w:id="1" w:name="_Toc2870018"/>
+      <w:r>
+        <w:t>REQUISITOS MÍNIMOS</w:t>
+      </w:r>
+      <w:bookmarkEnd w:id="1"/>
     </w:p>
     <w:p>
       <w:pPr>
-        <w:rPr>
-          <w:rFonts w:ascii="Arial" w:hAnsi="Arial" w:cs="Arial"/>
-          <w:b/>
-          <w:sz w:val="40"/>
-        </w:rPr>
-      </w:pPr>
-      <w:r>
-        <w:rPr>
-          <w:rFonts w:ascii="Arial" w:hAnsi="Arial" w:cs="Arial"/>
-          <w:b/>
-          <w:sz w:val="40"/>
-        </w:rPr>
-        <w:t>REQUISITOS MÍNIMOS</w:t>
-      </w:r>
+        <w:pStyle w:val="Ttulo2"/>
+      </w:pPr>
     </w:p>
     <w:p>
       <w:pPr>
-        <w:rPr>
-          <w:rFonts w:ascii="Arial" w:hAnsi="Arial" w:cs="Arial"/>
-          <w:b/>
-          <w:sz w:val="24"/>
-        </w:rPr>
-      </w:pPr>
+        <w:pStyle w:val="Ttulo2"/>
+      </w:pPr>
+      <w:bookmarkStart w:id="2" w:name="_Toc2870019"/>
       <w:r>
-        <w:rPr>
-          <w:rFonts w:ascii="Arial" w:hAnsi="Arial" w:cs="Arial"/>
-          <w:b/>
-          <w:sz w:val="24"/>
-        </w:rPr>
         <w:t>Android</w:t>
       </w:r>
+      <w:bookmarkEnd w:id="2"/>
     </w:p>
     <w:p>
       <w:pPr>
-        <w:rPr>
-          <w:rFonts w:ascii="Arial" w:hAnsi="Arial" w:cs="Arial"/>
-          <w:b/>
-          <w:sz w:val="24"/>
-        </w:rPr>
-      </w:pPr>
-    </w:p>
-    <w:p>
-      <w:pPr>
+        <w:jc w:val="both"/>
         <w:rPr>
           <w:rFonts w:ascii="Arial" w:hAnsi="Arial" w:cs="Arial"/>
           <w:sz w:val="24"/>
@@ -2240,6 +1703,7 @@
           <w:ilvl w:val="0"/>
           <w:numId w:val="18"/>
         </w:numPr>
+        <w:jc w:val="both"/>
         <w:rPr>
           <w:rFonts w:ascii="Arial" w:hAnsi="Arial" w:cs="Arial"/>
           <w:sz w:val="24"/>
@@ -2250,6 +1714,7 @@
           <w:rFonts w:ascii="Arial" w:hAnsi="Arial" w:cs="Arial"/>
           <w:sz w:val="24"/>
         </w:rPr>
+        <w:lastRenderedPageBreak/>
         <w:t>Tener sistema operativo Android:</w:t>
       </w:r>
     </w:p>
@@ -2260,6 +1725,7 @@
           <w:ilvl w:val="1"/>
           <w:numId w:val="18"/>
         </w:numPr>
+        <w:jc w:val="both"/>
         <w:rPr>
           <w:rFonts w:ascii="Arial" w:hAnsi="Arial" w:cs="Arial"/>
           <w:sz w:val="24"/>
@@ -2280,6 +1746,7 @@
           <w:ilvl w:val="1"/>
           <w:numId w:val="18"/>
         </w:numPr>
+        <w:jc w:val="both"/>
         <w:rPr>
           <w:rFonts w:ascii="Arial" w:hAnsi="Arial" w:cs="Arial"/>
           <w:sz w:val="24"/>
@@ -2290,17 +1757,434 @@
           <w:rFonts w:ascii="Arial" w:hAnsi="Arial" w:cs="Arial"/>
           <w:sz w:val="24"/>
         </w:rPr>
-        <w:t xml:space="preserve">Funcionar con un sistema operativo </w:t>
+        <w:t>Funcionar con un sistema operativ</w:t>
       </w:r>
-      <w:bookmarkStart w:id="0" w:name="_GoBack"/>
-      <w:bookmarkEnd w:id="0"/>
+      <w:r>
+        <w:rPr>
+          <w:rFonts w:ascii="Arial" w:hAnsi="Arial" w:cs="Arial"/>
+          <w:sz w:val="24"/>
+        </w:rPr>
+        <w:t>o api nivel 14 o posterior</w:t>
+      </w:r>
+    </w:p>
+    <w:p>
+      <w:pPr>
+        <w:pStyle w:val="Prrafodelista"/>
+        <w:numPr>
+          <w:ilvl w:val="1"/>
+          <w:numId w:val="18"/>
+        </w:numPr>
+        <w:jc w:val="both"/>
+        <w:rPr>
+          <w:rFonts w:ascii="Arial" w:hAnsi="Arial" w:cs="Arial"/>
+          <w:sz w:val="24"/>
+        </w:rPr>
+      </w:pPr>
+      <w:r>
+        <w:rPr>
+          <w:rFonts w:ascii="Arial" w:hAnsi="Arial" w:cs="Arial"/>
+          <w:sz w:val="24"/>
+        </w:rPr>
+        <w:t>Tener espacio de almacenamiento disponible mayor o igual a 20 MB</w:t>
+      </w:r>
+    </w:p>
+    <w:p>
+      <w:pPr>
+        <w:rPr>
+          <w:rFonts w:ascii="Arial" w:hAnsi="Arial" w:cs="Arial"/>
+          <w:sz w:val="24"/>
+        </w:rPr>
+      </w:pPr>
+    </w:p>
+    <w:p>
+      <w:pPr>
+        <w:jc w:val="both"/>
+        <w:rPr>
+          <w:rFonts w:ascii="Arial" w:hAnsi="Arial" w:cs="Arial"/>
+          <w:sz w:val="24"/>
+        </w:rPr>
+      </w:pPr>
+      <w:r>
+        <w:rPr>
+          <w:rFonts w:ascii="Arial" w:hAnsi="Arial" w:cs="Arial"/>
+          <w:sz w:val="24"/>
+        </w:rPr>
+        <w:t xml:space="preserve">Por motivos de seguridad, algunos dispositivos están inhabilitados para instalar aplicaciones móviles que no </w:t>
+      </w:r>
+      <w:r>
+        <w:rPr>
+          <w:rFonts w:ascii="Arial" w:hAnsi="Arial" w:cs="Arial"/>
+          <w:sz w:val="24"/>
+        </w:rPr>
+        <w:t>sean provenientes de Play Store (</w:t>
+      </w:r>
+      <w:r>
+        <w:rPr>
+          <w:rFonts w:ascii="Arial" w:hAnsi="Arial" w:cs="Arial"/>
+          <w:i/>
+          <w:sz w:val="24"/>
+        </w:rPr>
+        <w:t>la tienda oficial de los dispositivos Android)</w:t>
+      </w:r>
+      <w:r>
+        <w:rPr>
+          <w:rFonts w:ascii="Arial" w:hAnsi="Arial" w:cs="Arial"/>
+          <w:sz w:val="24"/>
+        </w:rPr>
+        <w:t>, sin embargo, ésta caracteristica puede ser cambiada sin ningun inconveniente, se sugiere realizar los pasos que se encuentran a continuación:</w:t>
+      </w:r>
+    </w:p>
+    <w:p>
+      <w:pPr>
+        <w:rPr>
+          <w:rFonts w:ascii="Arial" w:hAnsi="Arial" w:cs="Arial"/>
+          <w:sz w:val="24"/>
+        </w:rPr>
+      </w:pPr>
+    </w:p>
+    <w:p>
+      <w:pPr>
+        <w:pStyle w:val="Prrafodelista"/>
+        <w:numPr>
+          <w:ilvl w:val="0"/>
+          <w:numId w:val="20"/>
+        </w:numPr>
+        <w:rPr>
+          <w:rFonts w:ascii="Arial" w:hAnsi="Arial" w:cs="Arial"/>
+          <w:sz w:val="24"/>
+        </w:rPr>
+      </w:pPr>
+      <w:r>
+        <w:rPr>
+          <w:rFonts w:ascii="Arial" w:hAnsi="Arial" w:cs="Arial"/>
+          <w:sz w:val="24"/>
+        </w:rPr>
+        <w:t>Seleccione la opción Settings (Icono con engranajes). Ver Figura 1.</w:t>
+      </w:r>
+    </w:p>
+    <w:p>
+      <w:pPr>
+        <w:pStyle w:val="Prrafodelista"/>
+        <w:rPr>
+          <w:rFonts w:ascii="Arial" w:hAnsi="Arial" w:cs="Arial"/>
+          <w:sz w:val="24"/>
+        </w:rPr>
+      </w:pPr>
+    </w:p>
+    <w:p>
+      <w:pPr>
+        <w:rPr>
+          <w:rFonts w:ascii="Arial" w:hAnsi="Arial" w:cs="Arial"/>
+          <w:sz w:val="24"/>
+        </w:rPr>
+      </w:pPr>
+    </w:p>
+    <w:p/>
+    <w:p>
+      <w:pPr>
+        <w:jc w:val="center"/>
+      </w:pPr>
+      <w:r>
+        <w:rPr>
+          <w:noProof/>
+        </w:rPr>
+        <w:lastRenderedPageBreak/>
+        <w:drawing>
+          <wp:inline distT="0" distB="0" distL="0" distR="0">
+            <wp:extent cx="2743200" cy="4876716"/>
+            <wp:effectExtent l="0" t="0" r="0" b="635"/>
+            <wp:docPr id="1" name="Imagen 1"/>
+            <wp:cNvGraphicFramePr>
+              <a:graphicFrameLocks xmlns:a="http://schemas.openxmlformats.org/drawingml/2006/main" noChangeAspect="1"/>
+            </wp:cNvGraphicFramePr>
+            <a:graphic xmlns:a="http://schemas.openxmlformats.org/drawingml/2006/main">
+              <a:graphicData uri="http://schemas.openxmlformats.org/drawingml/2006/picture">
+                <pic:pic xmlns:pic="http://schemas.openxmlformats.org/drawingml/2006/picture">
+                  <pic:nvPicPr>
+                    <pic:cNvPr id="1" name="IMG-20190307-WA0058.jpg"/>
+                    <pic:cNvPicPr/>
+                  </pic:nvPicPr>
+                  <pic:blipFill>
+                    <a:blip r:embed="rId9" cstate="print">
+                      <a:extLst>
+                        <a:ext uri="{28A0092B-C50C-407E-A947-70E740481C1C}">
+                          <a14:useLocalDpi xmlns:a14="http://schemas.microsoft.com/office/drawing/2010/main" val="0"/>
+                        </a:ext>
+                      </a:extLst>
+                    </a:blip>
+                    <a:stretch>
+                      <a:fillRect/>
+                    </a:stretch>
+                  </pic:blipFill>
+                  <pic:spPr>
+                    <a:xfrm>
+                      <a:off x="0" y="0"/>
+                      <a:ext cx="2767448" cy="4919823"/>
+                    </a:xfrm>
+                    <a:prstGeom prst="rect">
+                      <a:avLst/>
+                    </a:prstGeom>
+                  </pic:spPr>
+                </pic:pic>
+              </a:graphicData>
+            </a:graphic>
+          </wp:inline>
+        </w:drawing>
+      </w:r>
+    </w:p>
+    <w:p/>
+    <w:p>
+      <w:pPr>
+        <w:jc w:val="center"/>
+      </w:pPr>
+      <w:r>
+        <w:rPr>
+          <w:noProof/>
+        </w:rPr>
+        <w:lastRenderedPageBreak/>
+        <w:drawing>
+          <wp:inline distT="0" distB="0" distL="0" distR="0">
+            <wp:extent cx="2752534" cy="4893310"/>
+            <wp:effectExtent l="0" t="0" r="3810" b="0"/>
+            <wp:docPr id="3" name="Imagen 3"/>
+            <wp:cNvGraphicFramePr>
+              <a:graphicFrameLocks xmlns:a="http://schemas.openxmlformats.org/drawingml/2006/main" noChangeAspect="1"/>
+            </wp:cNvGraphicFramePr>
+            <a:graphic xmlns:a="http://schemas.openxmlformats.org/drawingml/2006/main">
+              <a:graphicData uri="http://schemas.openxmlformats.org/drawingml/2006/picture">
+                <pic:pic xmlns:pic="http://schemas.openxmlformats.org/drawingml/2006/picture">
+                  <pic:nvPicPr>
+                    <pic:cNvPr id="3" name="IMG-20190307-WA0059.jpg"/>
+                    <pic:cNvPicPr/>
+                  </pic:nvPicPr>
+                  <pic:blipFill>
+                    <a:blip r:embed="rId10" cstate="print">
+                      <a:extLst>
+                        <a:ext uri="{28A0092B-C50C-407E-A947-70E740481C1C}">
+                          <a14:useLocalDpi xmlns:a14="http://schemas.microsoft.com/office/drawing/2010/main" val="0"/>
+                        </a:ext>
+                      </a:extLst>
+                    </a:blip>
+                    <a:stretch>
+                      <a:fillRect/>
+                    </a:stretch>
+                  </pic:blipFill>
+                  <pic:spPr>
+                    <a:xfrm>
+                      <a:off x="0" y="0"/>
+                      <a:ext cx="2765879" cy="4917034"/>
+                    </a:xfrm>
+                    <a:prstGeom prst="rect">
+                      <a:avLst/>
+                    </a:prstGeom>
+                  </pic:spPr>
+                </pic:pic>
+              </a:graphicData>
+            </a:graphic>
+          </wp:inline>
+        </w:drawing>
+      </w:r>
+      <w:r>
+        <w:rPr>
+          <w:noProof/>
+        </w:rPr>
+        <w:lastRenderedPageBreak/>
+        <w:drawing>
+          <wp:inline distT="0" distB="0" distL="0" distR="0">
+            <wp:extent cx="3071865" cy="5461000"/>
+            <wp:effectExtent l="0" t="0" r="1905" b="0"/>
+            <wp:docPr id="5" name="Imagen 5"/>
+            <wp:cNvGraphicFramePr>
+              <a:graphicFrameLocks xmlns:a="http://schemas.openxmlformats.org/drawingml/2006/main" noChangeAspect="1"/>
+            </wp:cNvGraphicFramePr>
+            <a:graphic xmlns:a="http://schemas.openxmlformats.org/drawingml/2006/main">
+              <a:graphicData uri="http://schemas.openxmlformats.org/drawingml/2006/picture">
+                <pic:pic xmlns:pic="http://schemas.openxmlformats.org/drawingml/2006/picture">
+                  <pic:nvPicPr>
+                    <pic:cNvPr id="5" name="IMG-20190307-WA0060.jpg"/>
+                    <pic:cNvPicPr/>
+                  </pic:nvPicPr>
+                  <pic:blipFill>
+                    <a:blip r:embed="rId11">
+                      <a:extLst>
+                        <a:ext uri="{28A0092B-C50C-407E-A947-70E740481C1C}">
+                          <a14:useLocalDpi xmlns:a14="http://schemas.microsoft.com/office/drawing/2010/main" val="0"/>
+                        </a:ext>
+                      </a:extLst>
+                    </a:blip>
+                    <a:stretch>
+                      <a:fillRect/>
+                    </a:stretch>
+                  </pic:blipFill>
+                  <pic:spPr>
+                    <a:xfrm>
+                      <a:off x="0" y="0"/>
+                      <a:ext cx="3088574" cy="5490704"/>
+                    </a:xfrm>
+                    <a:prstGeom prst="rect">
+                      <a:avLst/>
+                    </a:prstGeom>
+                  </pic:spPr>
+                </pic:pic>
+              </a:graphicData>
+            </a:graphic>
+          </wp:inline>
+        </w:drawing>
+      </w:r>
     </w:p>
     <w:p/>
     <w:p/>
     <w:p/>
+    <w:p/>
+    <w:p/>
+    <w:p/>
+    <w:p/>
+    <w:p/>
+    <w:p/>
+    <w:p/>
+    <w:p>
+      <w:r>
+        <w:rPr>
+          <w:noProof/>
+        </w:rPr>
+        <w:drawing>
+          <wp:anchor distT="0" distB="0" distL="114300" distR="114300" simplePos="0" relativeHeight="251659264" behindDoc="0" locked="0" layoutInCell="1" allowOverlap="1">
+            <wp:simplePos x="0" y="0"/>
+            <wp:positionH relativeFrom="column">
+              <wp:posOffset>3288665</wp:posOffset>
+            </wp:positionH>
+            <wp:positionV relativeFrom="paragraph">
+              <wp:posOffset>420370</wp:posOffset>
+            </wp:positionV>
+            <wp:extent cx="2873375" cy="5412740"/>
+            <wp:effectExtent l="0" t="0" r="0" b="0"/>
+            <wp:wrapThrough wrapText="bothSides">
+              <wp:wrapPolygon edited="0">
+                <wp:start x="0" y="0"/>
+                <wp:lineTo x="0" y="21539"/>
+                <wp:lineTo x="21481" y="21539"/>
+                <wp:lineTo x="21481" y="0"/>
+                <wp:lineTo x="0" y="0"/>
+              </wp:wrapPolygon>
+            </wp:wrapThrough>
+            <wp:docPr id="8" name="Imagen 8"/>
+            <wp:cNvGraphicFramePr>
+              <a:graphicFrameLocks xmlns:a="http://schemas.openxmlformats.org/drawingml/2006/main" noChangeAspect="1"/>
+            </wp:cNvGraphicFramePr>
+            <a:graphic xmlns:a="http://schemas.openxmlformats.org/drawingml/2006/main">
+              <a:graphicData uri="http://schemas.openxmlformats.org/drawingml/2006/picture">
+                <pic:pic xmlns:pic="http://schemas.openxmlformats.org/drawingml/2006/picture">
+                  <pic:nvPicPr>
+                    <pic:cNvPr id="8" name="Screenshot_20190307-153235.png"/>
+                    <pic:cNvPicPr/>
+                  </pic:nvPicPr>
+                  <pic:blipFill>
+                    <a:blip r:embed="rId12">
+                      <a:extLst>
+                        <a:ext uri="{28A0092B-C50C-407E-A947-70E740481C1C}">
+                          <a14:useLocalDpi xmlns:a14="http://schemas.microsoft.com/office/drawing/2010/main" val="0"/>
+                        </a:ext>
+                      </a:extLst>
+                    </a:blip>
+                    <a:stretch>
+                      <a:fillRect/>
+                    </a:stretch>
+                  </pic:blipFill>
+                  <pic:spPr>
+                    <a:xfrm>
+                      <a:off x="0" y="0"/>
+                      <a:ext cx="2873375" cy="5412740"/>
+                    </a:xfrm>
+                    <a:prstGeom prst="rect">
+                      <a:avLst/>
+                    </a:prstGeom>
+                  </pic:spPr>
+                </pic:pic>
+              </a:graphicData>
+            </a:graphic>
+            <wp14:sizeRelH relativeFrom="page">
+              <wp14:pctWidth>0</wp14:pctWidth>
+            </wp14:sizeRelH>
+            <wp14:sizeRelV relativeFrom="page">
+              <wp14:pctHeight>0</wp14:pctHeight>
+            </wp14:sizeRelV>
+          </wp:anchor>
+        </w:drawing>
+      </w:r>
+    </w:p>
+    <w:p>
+      <w:r>
+        <w:rPr>
+          <w:noProof/>
+        </w:rPr>
+        <w:drawing>
+          <wp:anchor distT="0" distB="0" distL="114300" distR="114300" simplePos="0" relativeHeight="251658240" behindDoc="0" locked="0" layoutInCell="1" allowOverlap="1">
+            <wp:simplePos x="0" y="0"/>
+            <wp:positionH relativeFrom="column">
+              <wp:posOffset>-152400</wp:posOffset>
+            </wp:positionH>
+            <wp:positionV relativeFrom="page">
+              <wp:posOffset>2845435</wp:posOffset>
+            </wp:positionV>
+            <wp:extent cx="3044825" cy="5412740"/>
+            <wp:effectExtent l="0" t="0" r="3175" b="0"/>
+            <wp:wrapThrough wrapText="bothSides">
+              <wp:wrapPolygon edited="0">
+                <wp:start x="0" y="0"/>
+                <wp:lineTo x="0" y="21539"/>
+                <wp:lineTo x="21532" y="21539"/>
+                <wp:lineTo x="21532" y="0"/>
+                <wp:lineTo x="0" y="0"/>
+              </wp:wrapPolygon>
+            </wp:wrapThrough>
+            <wp:docPr id="6" name="Imagen 6"/>
+            <wp:cNvGraphicFramePr>
+              <a:graphicFrameLocks xmlns:a="http://schemas.openxmlformats.org/drawingml/2006/main" noChangeAspect="1"/>
+            </wp:cNvGraphicFramePr>
+            <a:graphic xmlns:a="http://schemas.openxmlformats.org/drawingml/2006/main">
+              <a:graphicData uri="http://schemas.openxmlformats.org/drawingml/2006/picture">
+                <pic:pic xmlns:pic="http://schemas.openxmlformats.org/drawingml/2006/picture">
+                  <pic:nvPicPr>
+                    <pic:cNvPr id="6" name="IMG-20190307-WA0061.jpg"/>
+                    <pic:cNvPicPr/>
+                  </pic:nvPicPr>
+                  <pic:blipFill>
+                    <a:blip r:embed="rId13">
+                      <a:extLst>
+                        <a:ext uri="{28A0092B-C50C-407E-A947-70E740481C1C}">
+                          <a14:useLocalDpi xmlns:a14="http://schemas.microsoft.com/office/drawing/2010/main" val="0"/>
+                        </a:ext>
+                      </a:extLst>
+                    </a:blip>
+                    <a:stretch>
+                      <a:fillRect/>
+                    </a:stretch>
+                  </pic:blipFill>
+                  <pic:spPr>
+                    <a:xfrm>
+                      <a:off x="0" y="0"/>
+                      <a:ext cx="3044825" cy="5412740"/>
+                    </a:xfrm>
+                    <a:prstGeom prst="rect">
+                      <a:avLst/>
+                    </a:prstGeom>
+                  </pic:spPr>
+                </pic:pic>
+              </a:graphicData>
+            </a:graphic>
+            <wp14:sizeRelH relativeFrom="page">
+              <wp14:pctWidth>0</wp14:pctWidth>
+            </wp14:sizeRelH>
+            <wp14:sizeRelV relativeFrom="page">
+              <wp14:pctHeight>0</wp14:pctHeight>
+            </wp14:sizeRelV>
+          </wp:anchor>
+        </w:drawing>
+      </w:r>
+    </w:p>
     <w:sectPr>
-      <w:headerReference w:type="default" r:id="rId9"/>
-      <w:footerReference w:type="default" r:id="rId10"/>
+      <w:headerReference w:type="default" r:id="rId14"/>
+      <w:footerReference w:type="default" r:id="rId15"/>
       <w:pgSz w:w="12240" w:h="15840"/>
       <w:pgMar w:top="1417" w:right="1701" w:bottom="1417" w:left="1701" w:header="708" w:footer="708" w:gutter="0"/>
       <w:cols w:space="708"/>
@@ -2312,7 +2196,7 @@
 </file>
 
 <file path=word/endnotes.xml><?xml version="1.0" encoding="utf-8"?>
-<w:endnotes xmlns:wpc="http://schemas.microsoft.com/office/word/2010/wordprocessingCanvas" xmlns:cx="http://schemas.microsoft.com/office/drawing/2014/chartex" xmlns:mc="http://schemas.openxmlformats.org/markup-compatibility/2006" xmlns:o="urn:schemas-microsoft-com:office:office" xmlns:r="http://schemas.openxmlformats.org/officeDocument/2006/relationships" xmlns:m="http://schemas.openxmlformats.org/officeDocument/2006/math" xmlns:v="urn:schemas-microsoft-com:vml" xmlns:wp14="http://schemas.microsoft.com/office/word/2010/wordprocessingDrawing" xmlns:wp="http://schemas.openxmlformats.org/drawingml/2006/wordprocessingDrawing" xmlns:w10="urn:schemas-microsoft-com:office:word" xmlns:w="http://schemas.openxmlformats.org/wordprocessingml/2006/main" xmlns:w14="http://schemas.microsoft.com/office/word/2010/wordml" xmlns:w15="http://schemas.microsoft.com/office/word/2012/wordml" xmlns:w16se="http://schemas.microsoft.com/office/word/2015/wordml/symex" xmlns:wpg="http://schemas.microsoft.com/office/word/2010/wordprocessingGroup" xmlns:wpi="http://schemas.microsoft.com/office/word/2010/wordprocessingInk" xmlns:wne="http://schemas.microsoft.com/office/word/2006/wordml" xmlns:wps="http://schemas.microsoft.com/office/word/2010/wordprocessingShape" mc:Ignorable="w14 w15 w16se wp14">
+<w:endnotes xmlns:wpc="http://schemas.microsoft.com/office/word/2010/wordprocessingCanvas" xmlns:cx="http://schemas.microsoft.com/office/drawing/2014/chartex" xmlns:cx1="http://schemas.microsoft.com/office/drawing/2015/9/8/chartex" xmlns:cx2="http://schemas.microsoft.com/office/drawing/2015/10/21/chartex" xmlns:cx3="http://schemas.microsoft.com/office/drawing/2016/5/9/chartex" xmlns:cx4="http://schemas.microsoft.com/office/drawing/2016/5/10/chartex" xmlns:cx5="http://schemas.microsoft.com/office/drawing/2016/5/11/chartex" xmlns:cx6="http://schemas.microsoft.com/office/drawing/2016/5/12/chartex" xmlns:cx7="http://schemas.microsoft.com/office/drawing/2016/5/13/chartex" xmlns:cx8="http://schemas.microsoft.com/office/drawing/2016/5/14/chartex" xmlns:mc="http://schemas.openxmlformats.org/markup-compatibility/2006" xmlns:aink="http://schemas.microsoft.com/office/drawing/2016/ink" xmlns:am3d="http://schemas.microsoft.com/office/drawing/2017/model3d" xmlns:o="urn:schemas-microsoft-com:office:office" xmlns:r="http://schemas.openxmlformats.org/officeDocument/2006/relationships" xmlns:m="http://schemas.openxmlformats.org/officeDocument/2006/math" xmlns:v="urn:schemas-microsoft-com:vml" xmlns:wp14="http://schemas.microsoft.com/office/word/2010/wordprocessingDrawing" xmlns:wp="http://schemas.openxmlformats.org/drawingml/2006/wordprocessingDrawing" xmlns:w10="urn:schemas-microsoft-com:office:word" xmlns:w="http://schemas.openxmlformats.org/wordprocessingml/2006/main" xmlns:w14="http://schemas.microsoft.com/office/word/2010/wordml" xmlns:w15="http://schemas.microsoft.com/office/word/2012/wordml" xmlns:w16cid="http://schemas.microsoft.com/office/word/2016/wordml/cid" xmlns:w16se="http://schemas.microsoft.com/office/word/2015/wordml/symex" xmlns:wpg="http://schemas.microsoft.com/office/word/2010/wordprocessingGroup" xmlns:wpi="http://schemas.microsoft.com/office/word/2010/wordprocessingInk" xmlns:wne="http://schemas.microsoft.com/office/word/2006/wordml" xmlns:wps="http://schemas.microsoft.com/office/word/2010/wordprocessingShape" mc:Ignorable="w14 w15 w16se w16cid wp14">
   <w:endnote w:type="separator" w:id="-1">
     <w:p>
       <w:pPr>
@@ -2337,7 +2221,7 @@
 </file>
 
 <file path=word/footer1.xml><?xml version="1.0" encoding="utf-8"?>
-<w:ftr xmlns:wpc="http://schemas.microsoft.com/office/word/2010/wordprocessingCanvas" xmlns:cx="http://schemas.microsoft.com/office/drawing/2014/chartex" xmlns:mc="http://schemas.openxmlformats.org/markup-compatibility/2006" xmlns:o="urn:schemas-microsoft-com:office:office" xmlns:r="http://schemas.openxmlformats.org/officeDocument/2006/relationships" xmlns:m="http://schemas.openxmlformats.org/officeDocument/2006/math" xmlns:v="urn:schemas-microsoft-com:vml" xmlns:wp14="http://schemas.microsoft.com/office/word/2010/wordprocessingDrawing" xmlns:wp="http://schemas.openxmlformats.org/drawingml/2006/wordprocessingDrawing" xmlns:w10="urn:schemas-microsoft-com:office:word" xmlns:w="http://schemas.openxmlformats.org/wordprocessingml/2006/main" xmlns:w14="http://schemas.microsoft.com/office/word/2010/wordml" xmlns:w15="http://schemas.microsoft.com/office/word/2012/wordml" xmlns:w16se="http://schemas.microsoft.com/office/word/2015/wordml/symex" xmlns:wpg="http://schemas.microsoft.com/office/word/2010/wordprocessingGroup" xmlns:wpi="http://schemas.microsoft.com/office/word/2010/wordprocessingInk" xmlns:wne="http://schemas.microsoft.com/office/word/2006/wordml" xmlns:wps="http://schemas.microsoft.com/office/word/2010/wordprocessingShape" mc:Ignorable="w14 w15 w16se wp14">
+<w:ftr xmlns:wpc="http://schemas.microsoft.com/office/word/2010/wordprocessingCanvas" xmlns:cx="http://schemas.microsoft.com/office/drawing/2014/chartex" xmlns:cx1="http://schemas.microsoft.com/office/drawing/2015/9/8/chartex" xmlns:cx2="http://schemas.microsoft.com/office/drawing/2015/10/21/chartex" xmlns:cx3="http://schemas.microsoft.com/office/drawing/2016/5/9/chartex" xmlns:cx4="http://schemas.microsoft.com/office/drawing/2016/5/10/chartex" xmlns:cx5="http://schemas.microsoft.com/office/drawing/2016/5/11/chartex" xmlns:cx6="http://schemas.microsoft.com/office/drawing/2016/5/12/chartex" xmlns:cx7="http://schemas.microsoft.com/office/drawing/2016/5/13/chartex" xmlns:cx8="http://schemas.microsoft.com/office/drawing/2016/5/14/chartex" xmlns:mc="http://schemas.openxmlformats.org/markup-compatibility/2006" xmlns:aink="http://schemas.microsoft.com/office/drawing/2016/ink" xmlns:am3d="http://schemas.microsoft.com/office/drawing/2017/model3d" xmlns:o="urn:schemas-microsoft-com:office:office" xmlns:r="http://schemas.openxmlformats.org/officeDocument/2006/relationships" xmlns:m="http://schemas.openxmlformats.org/officeDocument/2006/math" xmlns:v="urn:schemas-microsoft-com:vml" xmlns:wp14="http://schemas.microsoft.com/office/word/2010/wordprocessingDrawing" xmlns:wp="http://schemas.openxmlformats.org/drawingml/2006/wordprocessingDrawing" xmlns:w10="urn:schemas-microsoft-com:office:word" xmlns:w="http://schemas.openxmlformats.org/wordprocessingml/2006/main" xmlns:w14="http://schemas.microsoft.com/office/word/2010/wordml" xmlns:w15="http://schemas.microsoft.com/office/word/2012/wordml" xmlns:w16cid="http://schemas.microsoft.com/office/word/2016/wordml/cid" xmlns:w16se="http://schemas.microsoft.com/office/word/2015/wordml/symex" xmlns:wpg="http://schemas.microsoft.com/office/word/2010/wordprocessingGroup" xmlns:wpi="http://schemas.microsoft.com/office/word/2010/wordprocessingInk" xmlns:wne="http://schemas.microsoft.com/office/word/2006/wordml" xmlns:wps="http://schemas.microsoft.com/office/word/2010/wordprocessingShape" mc:Ignorable="w14 w15 w16se w16cid wp14">
   <w:sdt>
     <w:sdtPr>
       <w:id w:val="-696935149"/>
@@ -2346,6 +2230,7 @@
         <w:docPartUnique/>
       </w:docPartObj>
     </w:sdtPr>
+    <w:sdtEndPr/>
     <w:sdtContent>
       <w:p>
         <w:pPr>
@@ -2383,7 +2268,7 @@
 </file>
 
 <file path=word/footnotes.xml><?xml version="1.0" encoding="utf-8"?>
-<w:footnotes xmlns:wpc="http://schemas.microsoft.com/office/word/2010/wordprocessingCanvas" xmlns:cx="http://schemas.microsoft.com/office/drawing/2014/chartex" xmlns:mc="http://schemas.openxmlformats.org/markup-compatibility/2006" xmlns:o="urn:schemas-microsoft-com:office:office" xmlns:r="http://schemas.openxmlformats.org/officeDocument/2006/relationships" xmlns:m="http://schemas.openxmlformats.org/officeDocument/2006/math" xmlns:v="urn:schemas-microsoft-com:vml" xmlns:wp14="http://schemas.microsoft.com/office/word/2010/wordprocessingDrawing" xmlns:wp="http://schemas.openxmlformats.org/drawingml/2006/wordprocessingDrawing" xmlns:w10="urn:schemas-microsoft-com:office:word" xmlns:w="http://schemas.openxmlformats.org/wordprocessingml/2006/main" xmlns:w14="http://schemas.microsoft.com/office/word/2010/wordml" xmlns:w15="http://schemas.microsoft.com/office/word/2012/wordml" xmlns:w16se="http://schemas.microsoft.com/office/word/2015/wordml/symex" xmlns:wpg="http://schemas.microsoft.com/office/word/2010/wordprocessingGroup" xmlns:wpi="http://schemas.microsoft.com/office/word/2010/wordprocessingInk" xmlns:wne="http://schemas.microsoft.com/office/word/2006/wordml" xmlns:wps="http://schemas.microsoft.com/office/word/2010/wordprocessingShape" mc:Ignorable="w14 w15 w16se wp14">
+<w:footnotes xmlns:wpc="http://schemas.microsoft.com/office/word/2010/wordprocessingCanvas" xmlns:cx="http://schemas.microsoft.com/office/drawing/2014/chartex" xmlns:cx1="http://schemas.microsoft.com/office/drawing/2015/9/8/chartex" xmlns:cx2="http://schemas.microsoft.com/office/drawing/2015/10/21/chartex" xmlns:cx3="http://schemas.microsoft.com/office/drawing/2016/5/9/chartex" xmlns:cx4="http://schemas.microsoft.com/office/drawing/2016/5/10/chartex" xmlns:cx5="http://schemas.microsoft.com/office/drawing/2016/5/11/chartex" xmlns:cx6="http://schemas.microsoft.com/office/drawing/2016/5/12/chartex" xmlns:cx7="http://schemas.microsoft.com/office/drawing/2016/5/13/chartex" xmlns:cx8="http://schemas.microsoft.com/office/drawing/2016/5/14/chartex" xmlns:mc="http://schemas.openxmlformats.org/markup-compatibility/2006" xmlns:aink="http://schemas.microsoft.com/office/drawing/2016/ink" xmlns:am3d="http://schemas.microsoft.com/office/drawing/2017/model3d" xmlns:o="urn:schemas-microsoft-com:office:office" xmlns:r="http://schemas.openxmlformats.org/officeDocument/2006/relationships" xmlns:m="http://schemas.openxmlformats.org/officeDocument/2006/math" xmlns:v="urn:schemas-microsoft-com:vml" xmlns:wp14="http://schemas.microsoft.com/office/word/2010/wordprocessingDrawing" xmlns:wp="http://schemas.openxmlformats.org/drawingml/2006/wordprocessingDrawing" xmlns:w10="urn:schemas-microsoft-com:office:word" xmlns:w="http://schemas.openxmlformats.org/wordprocessingml/2006/main" xmlns:w14="http://schemas.microsoft.com/office/word/2010/wordml" xmlns:w15="http://schemas.microsoft.com/office/word/2012/wordml" xmlns:w16cid="http://schemas.microsoft.com/office/word/2016/wordml/cid" xmlns:w16se="http://schemas.microsoft.com/office/word/2015/wordml/symex" xmlns:wpg="http://schemas.microsoft.com/office/word/2010/wordprocessingGroup" xmlns:wpi="http://schemas.microsoft.com/office/word/2010/wordprocessingInk" xmlns:wne="http://schemas.microsoft.com/office/word/2006/wordml" xmlns:wps="http://schemas.microsoft.com/office/word/2010/wordprocessingShape" mc:Ignorable="w14 w15 w16se w16cid wp14">
   <w:footnote w:type="separator" w:id="-1">
     <w:p>
       <w:pPr>
@@ -2408,7 +2293,7 @@
 </file>
 
 <file path=word/header1.xml><?xml version="1.0" encoding="utf-8"?>
-<w:hdr xmlns:wpc="http://schemas.microsoft.com/office/word/2010/wordprocessingCanvas" xmlns:cx="http://schemas.microsoft.com/office/drawing/2014/chartex" xmlns:mc="http://schemas.openxmlformats.org/markup-compatibility/2006" xmlns:o="urn:schemas-microsoft-com:office:office" xmlns:r="http://schemas.openxmlformats.org/officeDocument/2006/relationships" xmlns:m="http://schemas.openxmlformats.org/officeDocument/2006/math" xmlns:v="urn:schemas-microsoft-com:vml" xmlns:wp14="http://schemas.microsoft.com/office/word/2010/wordprocessingDrawing" xmlns:wp="http://schemas.openxmlformats.org/drawingml/2006/wordprocessingDrawing" xmlns:w10="urn:schemas-microsoft-com:office:word" xmlns:w="http://schemas.openxmlformats.org/wordprocessingml/2006/main" xmlns:w14="http://schemas.microsoft.com/office/word/2010/wordml" xmlns:w15="http://schemas.microsoft.com/office/word/2012/wordml" xmlns:w16se="http://schemas.microsoft.com/office/word/2015/wordml/symex" xmlns:wpg="http://schemas.microsoft.com/office/word/2010/wordprocessingGroup" xmlns:wpi="http://schemas.microsoft.com/office/word/2010/wordprocessingInk" xmlns:wne="http://schemas.microsoft.com/office/word/2006/wordml" xmlns:wps="http://schemas.microsoft.com/office/word/2010/wordprocessingShape" mc:Ignorable="w14 w15 w16se wp14">
+<w:hdr xmlns:wpc="http://schemas.microsoft.com/office/word/2010/wordprocessingCanvas" xmlns:cx="http://schemas.microsoft.com/office/drawing/2014/chartex" xmlns:cx1="http://schemas.microsoft.com/office/drawing/2015/9/8/chartex" xmlns:cx2="http://schemas.microsoft.com/office/drawing/2015/10/21/chartex" xmlns:cx3="http://schemas.microsoft.com/office/drawing/2016/5/9/chartex" xmlns:cx4="http://schemas.microsoft.com/office/drawing/2016/5/10/chartex" xmlns:cx5="http://schemas.microsoft.com/office/drawing/2016/5/11/chartex" xmlns:cx6="http://schemas.microsoft.com/office/drawing/2016/5/12/chartex" xmlns:cx7="http://schemas.microsoft.com/office/drawing/2016/5/13/chartex" xmlns:cx8="http://schemas.microsoft.com/office/drawing/2016/5/14/chartex" xmlns:mc="http://schemas.openxmlformats.org/markup-compatibility/2006" xmlns:aink="http://schemas.microsoft.com/office/drawing/2016/ink" xmlns:am3d="http://schemas.microsoft.com/office/drawing/2017/model3d" xmlns:o="urn:schemas-microsoft-com:office:office" xmlns:r="http://schemas.openxmlformats.org/officeDocument/2006/relationships" xmlns:m="http://schemas.openxmlformats.org/officeDocument/2006/math" xmlns:v="urn:schemas-microsoft-com:vml" xmlns:wp14="http://schemas.microsoft.com/office/word/2010/wordprocessingDrawing" xmlns:wp="http://schemas.openxmlformats.org/drawingml/2006/wordprocessingDrawing" xmlns:w10="urn:schemas-microsoft-com:office:word" xmlns:w="http://schemas.openxmlformats.org/wordprocessingml/2006/main" xmlns:w14="http://schemas.microsoft.com/office/word/2010/wordml" xmlns:w15="http://schemas.microsoft.com/office/word/2012/wordml" xmlns:w16cid="http://schemas.microsoft.com/office/word/2016/wordml/cid" xmlns:w16se="http://schemas.microsoft.com/office/word/2015/wordml/symex" xmlns:wpg="http://schemas.microsoft.com/office/word/2010/wordprocessingGroup" xmlns:wpi="http://schemas.microsoft.com/office/word/2010/wordprocessingInk" xmlns:wne="http://schemas.microsoft.com/office/word/2006/wordml" xmlns:wps="http://schemas.microsoft.com/office/word/2010/wordprocessingShape" mc:Ignorable="w14 w15 w16se w16cid wp14">
   <w:p>
     <w:pPr>
       <w:spacing w:after="120" w:line="240" w:lineRule="auto"/>
@@ -2578,7 +2463,7 @@
 </file>
 
 <file path=word/numbering.xml><?xml version="1.0" encoding="utf-8"?>
-<w:numbering xmlns:wpc="http://schemas.microsoft.com/office/word/2010/wordprocessingCanvas" xmlns:cx="http://schemas.microsoft.com/office/drawing/2014/chartex" xmlns:mc="http://schemas.openxmlformats.org/markup-compatibility/2006" xmlns:o="urn:schemas-microsoft-com:office:office" xmlns:r="http://schemas.openxmlformats.org/officeDocument/2006/relationships" xmlns:m="http://schemas.openxmlformats.org/officeDocument/2006/math" xmlns:v="urn:schemas-microsoft-com:vml" xmlns:wp14="http://schemas.microsoft.com/office/word/2010/wordprocessingDrawing" xmlns:wp="http://schemas.openxmlformats.org/drawingml/2006/wordprocessingDrawing" xmlns:w10="urn:schemas-microsoft-com:office:word" xmlns:w="http://schemas.openxmlformats.org/wordprocessingml/2006/main" xmlns:w14="http://schemas.microsoft.com/office/word/2010/wordml" xmlns:w15="http://schemas.microsoft.com/office/word/2012/wordml" xmlns:w16se="http://schemas.microsoft.com/office/word/2015/wordml/symex" xmlns:wpg="http://schemas.microsoft.com/office/word/2010/wordprocessingGroup" xmlns:wpi="http://schemas.microsoft.com/office/word/2010/wordprocessingInk" xmlns:wne="http://schemas.microsoft.com/office/word/2006/wordml" xmlns:wps="http://schemas.microsoft.com/office/word/2010/wordprocessingShape" mc:Ignorable="w14 w15 w16se wp14">
+<w:numbering xmlns:wpc="http://schemas.microsoft.com/office/word/2010/wordprocessingCanvas" xmlns:cx="http://schemas.microsoft.com/office/drawing/2014/chartex" xmlns:cx1="http://schemas.microsoft.com/office/drawing/2015/9/8/chartex" xmlns:cx2="http://schemas.microsoft.com/office/drawing/2015/10/21/chartex" xmlns:cx3="http://schemas.microsoft.com/office/drawing/2016/5/9/chartex" xmlns:cx4="http://schemas.microsoft.com/office/drawing/2016/5/10/chartex" xmlns:cx5="http://schemas.microsoft.com/office/drawing/2016/5/11/chartex" xmlns:cx6="http://schemas.microsoft.com/office/drawing/2016/5/12/chartex" xmlns:cx7="http://schemas.microsoft.com/office/drawing/2016/5/13/chartex" xmlns:cx8="http://schemas.microsoft.com/office/drawing/2016/5/14/chartex" xmlns:mc="http://schemas.openxmlformats.org/markup-compatibility/2006" xmlns:aink="http://schemas.microsoft.com/office/drawing/2016/ink" xmlns:am3d="http://schemas.microsoft.com/office/drawing/2017/model3d" xmlns:o="urn:schemas-microsoft-com:office:office" xmlns:r="http://schemas.openxmlformats.org/officeDocument/2006/relationships" xmlns:m="http://schemas.openxmlformats.org/officeDocument/2006/math" xmlns:v="urn:schemas-microsoft-com:vml" xmlns:wp14="http://schemas.microsoft.com/office/word/2010/wordprocessingDrawing" xmlns:wp="http://schemas.openxmlformats.org/drawingml/2006/wordprocessingDrawing" xmlns:w10="urn:schemas-microsoft-com:office:word" xmlns:w="http://schemas.openxmlformats.org/wordprocessingml/2006/main" xmlns:w14="http://schemas.microsoft.com/office/word/2010/wordml" xmlns:w15="http://schemas.microsoft.com/office/word/2012/wordml" xmlns:w16cid="http://schemas.microsoft.com/office/word/2016/wordml/cid" xmlns:w16se="http://schemas.microsoft.com/office/word/2015/wordml/symex" xmlns:wpg="http://schemas.microsoft.com/office/word/2010/wordprocessingGroup" xmlns:wpi="http://schemas.microsoft.com/office/word/2010/wordprocessingInk" xmlns:wne="http://schemas.microsoft.com/office/word/2006/wordml" xmlns:wps="http://schemas.microsoft.com/office/word/2010/wordprocessingShape" mc:Ignorable="w14 w15 w16se w16cid wp14">
   <w:abstractNum w:abstractNumId="0" w15:restartNumberingAfterBreak="0">
     <w:nsid w:val="06395D1F"/>
     <w:multiLevelType w:val="hybridMultilevel"/>
@@ -3050,6 +2935,92 @@
     </w:lvl>
   </w:abstractNum>
   <w:abstractNum w:abstractNumId="5" w15:restartNumberingAfterBreak="0">
+    <w:nsid w:val="11B03A41"/>
+    <w:multiLevelType w:val="hybridMultilevel"/>
+    <w:tmpl w:val="03B0BBAC"/>
+    <w:lvl w:ilvl="0" w:tplc="040A000F">
+      <w:start w:val="1"/>
+      <w:numFmt w:val="decimal"/>
+      <w:lvlText w:val="%1."/>
+      <w:lvlJc w:val="left"/>
+      <w:pPr>
+        <w:ind w:left="720" w:hanging="360"/>
+      </w:pPr>
+    </w:lvl>
+    <w:lvl w:ilvl="1" w:tplc="040A0019" w:tentative="1">
+      <w:start w:val="1"/>
+      <w:numFmt w:val="lowerLetter"/>
+      <w:lvlText w:val="%2."/>
+      <w:lvlJc w:val="left"/>
+      <w:pPr>
+        <w:ind w:left="1440" w:hanging="360"/>
+      </w:pPr>
+    </w:lvl>
+    <w:lvl w:ilvl="2" w:tplc="040A001B" w:tentative="1">
+      <w:start w:val="1"/>
+      <w:numFmt w:val="lowerRoman"/>
+      <w:lvlText w:val="%3."/>
+      <w:lvlJc w:val="right"/>
+      <w:pPr>
+        <w:ind w:left="2160" w:hanging="180"/>
+      </w:pPr>
+    </w:lvl>
+    <w:lvl w:ilvl="3" w:tplc="040A000F" w:tentative="1">
+      <w:start w:val="1"/>
+      <w:numFmt w:val="decimal"/>
+      <w:lvlText w:val="%4."/>
+      <w:lvlJc w:val="left"/>
+      <w:pPr>
+        <w:ind w:left="2880" w:hanging="360"/>
+      </w:pPr>
+    </w:lvl>
+    <w:lvl w:ilvl="4" w:tplc="040A0019" w:tentative="1">
+      <w:start w:val="1"/>
+      <w:numFmt w:val="lowerLetter"/>
+      <w:lvlText w:val="%5."/>
+      <w:lvlJc w:val="left"/>
+      <w:pPr>
+        <w:ind w:left="3600" w:hanging="360"/>
+      </w:pPr>
+    </w:lvl>
+    <w:lvl w:ilvl="5" w:tplc="040A001B" w:tentative="1">
+      <w:start w:val="1"/>
+      <w:numFmt w:val="lowerRoman"/>
+      <w:lvlText w:val="%6."/>
+      <w:lvlJc w:val="right"/>
+      <w:pPr>
+        <w:ind w:left="4320" w:hanging="180"/>
+      </w:pPr>
+    </w:lvl>
+    <w:lvl w:ilvl="6" w:tplc="040A000F" w:tentative="1">
+      <w:start w:val="1"/>
+      <w:numFmt w:val="decimal"/>
+      <w:lvlText w:val="%7."/>
+      <w:lvlJc w:val="left"/>
+      <w:pPr>
+        <w:ind w:left="5040" w:hanging="360"/>
+      </w:pPr>
+    </w:lvl>
+    <w:lvl w:ilvl="7" w:tplc="040A0019" w:tentative="1">
+      <w:start w:val="1"/>
+      <w:numFmt w:val="lowerLetter"/>
+      <w:lvlText w:val="%8."/>
+      <w:lvlJc w:val="left"/>
+      <w:pPr>
+        <w:ind w:left="5760" w:hanging="360"/>
+      </w:pPr>
+    </w:lvl>
+    <w:lvl w:ilvl="8" w:tplc="040A001B" w:tentative="1">
+      <w:start w:val="1"/>
+      <w:numFmt w:val="lowerRoman"/>
+      <w:lvlText w:val="%9."/>
+      <w:lvlJc w:val="right"/>
+      <w:pPr>
+        <w:ind w:left="6480" w:hanging="180"/>
+      </w:pPr>
+    </w:lvl>
+  </w:abstractNum>
+  <w:abstractNum w:abstractNumId="6" w15:restartNumberingAfterBreak="0">
     <w:nsid w:val="22777937"/>
     <w:multiLevelType w:val="hybridMultilevel"/>
     <w:tmpl w:val="C076FDE6"/>
@@ -3139,7 +3110,7 @@
       </w:pPr>
     </w:lvl>
   </w:abstractNum>
-  <w:abstractNum w:abstractNumId="6" w15:restartNumberingAfterBreak="0">
+  <w:abstractNum w:abstractNumId="7" w15:restartNumberingAfterBreak="0">
     <w:nsid w:val="2F7C595F"/>
     <w:multiLevelType w:val="hybridMultilevel"/>
     <w:tmpl w:val="DF2E78A0"/>
@@ -3229,7 +3200,7 @@
       </w:pPr>
     </w:lvl>
   </w:abstractNum>
-  <w:abstractNum w:abstractNumId="7" w15:restartNumberingAfterBreak="0">
+  <w:abstractNum w:abstractNumId="8" w15:restartNumberingAfterBreak="0">
     <w:nsid w:val="36104B99"/>
     <w:multiLevelType w:val="hybridMultilevel"/>
     <w:tmpl w:val="0890E566"/>
@@ -3318,7 +3289,7 @@
       </w:pPr>
     </w:lvl>
   </w:abstractNum>
-  <w:abstractNum w:abstractNumId="8" w15:restartNumberingAfterBreak="0">
+  <w:abstractNum w:abstractNumId="9" w15:restartNumberingAfterBreak="0">
     <w:nsid w:val="3D8253F0"/>
     <w:multiLevelType w:val="hybridMultilevel"/>
     <w:tmpl w:val="4AF8A080"/>
@@ -3408,7 +3379,7 @@
       </w:pPr>
     </w:lvl>
   </w:abstractNum>
-  <w:abstractNum w:abstractNumId="9" w15:restartNumberingAfterBreak="0">
+  <w:abstractNum w:abstractNumId="10" w15:restartNumberingAfterBreak="0">
     <w:nsid w:val="461B2E90"/>
     <w:multiLevelType w:val="hybridMultilevel"/>
     <w:tmpl w:val="DE6C73F0"/>
@@ -3497,7 +3468,7 @@
       </w:pPr>
     </w:lvl>
   </w:abstractNum>
-  <w:abstractNum w:abstractNumId="10" w15:restartNumberingAfterBreak="0">
+  <w:abstractNum w:abstractNumId="11" w15:restartNumberingAfterBreak="0">
     <w:nsid w:val="49145500"/>
     <w:multiLevelType w:val="hybridMultilevel"/>
     <w:tmpl w:val="675C8EFC"/>
@@ -3586,7 +3557,7 @@
       </w:pPr>
     </w:lvl>
   </w:abstractNum>
-  <w:abstractNum w:abstractNumId="11" w15:restartNumberingAfterBreak="0">
+  <w:abstractNum w:abstractNumId="12" w15:restartNumberingAfterBreak="0">
     <w:nsid w:val="4EC403AD"/>
     <w:multiLevelType w:val="hybridMultilevel"/>
     <w:tmpl w:val="F92E0C32"/>
@@ -3699,7 +3670,7 @@
       </w:rPr>
     </w:lvl>
   </w:abstractNum>
-  <w:abstractNum w:abstractNumId="12" w15:restartNumberingAfterBreak="0">
+  <w:abstractNum w:abstractNumId="13" w15:restartNumberingAfterBreak="0">
     <w:nsid w:val="502B4F42"/>
     <w:multiLevelType w:val="hybridMultilevel"/>
     <w:tmpl w:val="DF069BA2"/>
@@ -3789,7 +3760,7 @@
       </w:pPr>
     </w:lvl>
   </w:abstractNum>
-  <w:abstractNum w:abstractNumId="13" w15:restartNumberingAfterBreak="0">
+  <w:abstractNum w:abstractNumId="14" w15:restartNumberingAfterBreak="0">
     <w:nsid w:val="51DB7299"/>
     <w:multiLevelType w:val="hybridMultilevel"/>
     <w:tmpl w:val="F3B8A39C"/>
@@ -3879,7 +3850,7 @@
       </w:pPr>
     </w:lvl>
   </w:abstractNum>
-  <w:abstractNum w:abstractNumId="14" w15:restartNumberingAfterBreak="0">
+  <w:abstractNum w:abstractNumId="15" w15:restartNumberingAfterBreak="0">
     <w:nsid w:val="573564BC"/>
     <w:multiLevelType w:val="hybridMultilevel"/>
     <w:tmpl w:val="0D802EC6"/>
@@ -3968,7 +3939,7 @@
       </w:pPr>
     </w:lvl>
   </w:abstractNum>
-  <w:abstractNum w:abstractNumId="15" w15:restartNumberingAfterBreak="0">
+  <w:abstractNum w:abstractNumId="16" w15:restartNumberingAfterBreak="0">
     <w:nsid w:val="5B150B7B"/>
     <w:multiLevelType w:val="hybridMultilevel"/>
     <w:tmpl w:val="1A28BC1E"/>
@@ -4081,7 +4052,7 @@
       </w:rPr>
     </w:lvl>
   </w:abstractNum>
-  <w:abstractNum w:abstractNumId="16" w15:restartNumberingAfterBreak="0">
+  <w:abstractNum w:abstractNumId="17" w15:restartNumberingAfterBreak="0">
     <w:nsid w:val="6CD56362"/>
     <w:multiLevelType w:val="hybridMultilevel"/>
     <w:tmpl w:val="18A00E3C"/>
@@ -4170,7 +4141,7 @@
       </w:pPr>
     </w:lvl>
   </w:abstractNum>
-  <w:abstractNum w:abstractNumId="17" w15:restartNumberingAfterBreak="0">
+  <w:abstractNum w:abstractNumId="18" w15:restartNumberingAfterBreak="0">
     <w:nsid w:val="705F4A93"/>
     <w:multiLevelType w:val="hybridMultilevel"/>
     <w:tmpl w:val="DDAE0F8E"/>
@@ -4256,6 +4227,92 @@
       <w:lvlJc w:val="right"/>
       <w:pPr>
         <w:ind w:left="6840" w:hanging="180"/>
+      </w:pPr>
+    </w:lvl>
+  </w:abstractNum>
+  <w:abstractNum w:abstractNumId="19" w15:restartNumberingAfterBreak="0">
+    <w:nsid w:val="7B030506"/>
+    <w:multiLevelType w:val="hybridMultilevel"/>
+    <w:tmpl w:val="E8E09A32"/>
+    <w:lvl w:ilvl="0" w:tplc="040A000F">
+      <w:start w:val="1"/>
+      <w:numFmt w:val="decimal"/>
+      <w:lvlText w:val="%1."/>
+      <w:lvlJc w:val="left"/>
+      <w:pPr>
+        <w:ind w:left="720" w:hanging="360"/>
+      </w:pPr>
+    </w:lvl>
+    <w:lvl w:ilvl="1" w:tplc="040A0019" w:tentative="1">
+      <w:start w:val="1"/>
+      <w:numFmt w:val="lowerLetter"/>
+      <w:lvlText w:val="%2."/>
+      <w:lvlJc w:val="left"/>
+      <w:pPr>
+        <w:ind w:left="1440" w:hanging="360"/>
+      </w:pPr>
+    </w:lvl>
+    <w:lvl w:ilvl="2" w:tplc="040A001B" w:tentative="1">
+      <w:start w:val="1"/>
+      <w:numFmt w:val="lowerRoman"/>
+      <w:lvlText w:val="%3."/>
+      <w:lvlJc w:val="right"/>
+      <w:pPr>
+        <w:ind w:left="2160" w:hanging="180"/>
+      </w:pPr>
+    </w:lvl>
+    <w:lvl w:ilvl="3" w:tplc="040A000F" w:tentative="1">
+      <w:start w:val="1"/>
+      <w:numFmt w:val="decimal"/>
+      <w:lvlText w:val="%4."/>
+      <w:lvlJc w:val="left"/>
+      <w:pPr>
+        <w:ind w:left="2880" w:hanging="360"/>
+      </w:pPr>
+    </w:lvl>
+    <w:lvl w:ilvl="4" w:tplc="040A0019" w:tentative="1">
+      <w:start w:val="1"/>
+      <w:numFmt w:val="lowerLetter"/>
+      <w:lvlText w:val="%5."/>
+      <w:lvlJc w:val="left"/>
+      <w:pPr>
+        <w:ind w:left="3600" w:hanging="360"/>
+      </w:pPr>
+    </w:lvl>
+    <w:lvl w:ilvl="5" w:tplc="040A001B" w:tentative="1">
+      <w:start w:val="1"/>
+      <w:numFmt w:val="lowerRoman"/>
+      <w:lvlText w:val="%6."/>
+      <w:lvlJc w:val="right"/>
+      <w:pPr>
+        <w:ind w:left="4320" w:hanging="180"/>
+      </w:pPr>
+    </w:lvl>
+    <w:lvl w:ilvl="6" w:tplc="040A000F" w:tentative="1">
+      <w:start w:val="1"/>
+      <w:numFmt w:val="decimal"/>
+      <w:lvlText w:val="%7."/>
+      <w:lvlJc w:val="left"/>
+      <w:pPr>
+        <w:ind w:left="5040" w:hanging="360"/>
+      </w:pPr>
+    </w:lvl>
+    <w:lvl w:ilvl="7" w:tplc="040A0019" w:tentative="1">
+      <w:start w:val="1"/>
+      <w:numFmt w:val="lowerLetter"/>
+      <w:lvlText w:val="%8."/>
+      <w:lvlJc w:val="left"/>
+      <w:pPr>
+        <w:ind w:left="5760" w:hanging="360"/>
+      </w:pPr>
+    </w:lvl>
+    <w:lvl w:ilvl="8" w:tplc="040A001B" w:tentative="1">
+      <w:start w:val="1"/>
+      <w:numFmt w:val="lowerRoman"/>
+      <w:lvlText w:val="%9."/>
+      <w:lvlJc w:val="right"/>
+      <w:pPr>
+        <w:ind w:left="6480" w:hanging="180"/>
       </w:pPr>
     </w:lvl>
   </w:abstractNum>
@@ -4266,58 +4323,64 @@
     <w:abstractNumId w:val="2"/>
   </w:num>
   <w:num w:numId="3">
-    <w:abstractNumId w:val="11"/>
+    <w:abstractNumId w:val="12"/>
   </w:num>
   <w:num w:numId="4">
-    <w:abstractNumId w:val="6"/>
+    <w:abstractNumId w:val="7"/>
   </w:num>
   <w:num w:numId="5">
-    <w:abstractNumId w:val="14"/>
+    <w:abstractNumId w:val="15"/>
   </w:num>
   <w:num w:numId="6">
     <w:abstractNumId w:val="1"/>
   </w:num>
   <w:num w:numId="7">
-    <w:abstractNumId w:val="7"/>
+    <w:abstractNumId w:val="8"/>
   </w:num>
   <w:num w:numId="8">
-    <w:abstractNumId w:val="12"/>
+    <w:abstractNumId w:val="13"/>
   </w:num>
   <w:num w:numId="9">
-    <w:abstractNumId w:val="8"/>
+    <w:abstractNumId w:val="9"/>
   </w:num>
   <w:num w:numId="10">
-    <w:abstractNumId w:val="16"/>
+    <w:abstractNumId w:val="17"/>
   </w:num>
   <w:num w:numId="11">
-    <w:abstractNumId w:val="17"/>
+    <w:abstractNumId w:val="18"/>
   </w:num>
   <w:num w:numId="12">
-    <w:abstractNumId w:val="10"/>
+    <w:abstractNumId w:val="11"/>
   </w:num>
   <w:num w:numId="13">
-    <w:abstractNumId w:val="5"/>
+    <w:abstractNumId w:val="6"/>
   </w:num>
   <w:num w:numId="14">
-    <w:abstractNumId w:val="9"/>
+    <w:abstractNumId w:val="10"/>
   </w:num>
   <w:num w:numId="15">
     <w:abstractNumId w:val="0"/>
   </w:num>
   <w:num w:numId="16">
-    <w:abstractNumId w:val="13"/>
+    <w:abstractNumId w:val="14"/>
   </w:num>
   <w:num w:numId="17">
     <w:abstractNumId w:val="4"/>
   </w:num>
   <w:num w:numId="18">
-    <w:abstractNumId w:val="15"/>
+    <w:abstractNumId w:val="16"/>
+  </w:num>
+  <w:num w:numId="19">
+    <w:abstractNumId w:val="5"/>
+  </w:num>
+  <w:num w:numId="20">
+    <w:abstractNumId w:val="19"/>
   </w:num>
 </w:numbering>
 </file>
 
 <file path=word/styles.xml><?xml version="1.0" encoding="utf-8"?>
-<w:styles xmlns:mc="http://schemas.openxmlformats.org/markup-compatibility/2006" xmlns:r="http://schemas.openxmlformats.org/officeDocument/2006/relationships" xmlns:w="http://schemas.openxmlformats.org/wordprocessingml/2006/main" xmlns:w14="http://schemas.microsoft.com/office/word/2010/wordml" xmlns:w15="http://schemas.microsoft.com/office/word/2012/wordml" xmlns:w16se="http://schemas.microsoft.com/office/word/2015/wordml/symex" mc:Ignorable="w14 w15 w16se">
+<w:styles xmlns:mc="http://schemas.openxmlformats.org/markup-compatibility/2006" xmlns:r="http://schemas.openxmlformats.org/officeDocument/2006/relationships" xmlns:w="http://schemas.openxmlformats.org/wordprocessingml/2006/main" xmlns:w14="http://schemas.microsoft.com/office/word/2010/wordml" xmlns:w15="http://schemas.microsoft.com/office/word/2012/wordml" xmlns:w16cid="http://schemas.microsoft.com/office/word/2016/wordml/cid" xmlns:w16se="http://schemas.microsoft.com/office/word/2015/wordml/symex" mc:Ignorable="w14 w15 w16se w16cid">
   <w:docDefaults>
     <w:rPrDefault>
       <w:rPr>
@@ -4333,7 +4396,7 @@
       </w:pPr>
     </w:pPrDefault>
   </w:docDefaults>
-  <w:latentStyles w:defLockedState="0" w:defUIPriority="99" w:defSemiHidden="0" w:defUnhideWhenUsed="0" w:defQFormat="0" w:count="371">
+  <w:latentStyles w:defLockedState="0" w:defUIPriority="99" w:defSemiHidden="0" w:defUnhideWhenUsed="0" w:defQFormat="0" w:count="375">
     <w:lsdException w:name="Normal" w:uiPriority="0" w:qFormat="1"/>
     <w:lsdException w:name="heading 1" w:uiPriority="9" w:qFormat="1"/>
     <w:lsdException w:name="heading 2" w:semiHidden="1" w:uiPriority="9" w:unhideWhenUsed="1" w:qFormat="1"/>
@@ -4439,7 +4502,6 @@
     <w:lsdException w:name="HTML Sample" w:semiHidden="1" w:unhideWhenUsed="1"/>
     <w:lsdException w:name="HTML Typewriter" w:semiHidden="1" w:unhideWhenUsed="1"/>
     <w:lsdException w:name="HTML Variable" w:semiHidden="1" w:unhideWhenUsed="1"/>
-    <w:lsdException w:name="Normal Table" w:semiHidden="1" w:unhideWhenUsed="1"/>
     <w:lsdException w:name="annotation subject" w:semiHidden="1" w:unhideWhenUsed="1"/>
     <w:lsdException w:name="No List" w:semiHidden="1" w:unhideWhenUsed="1"/>
     <w:lsdException w:name="Outline List 1" w:semiHidden="1" w:unhideWhenUsed="1"/>
@@ -4483,10 +4545,8 @@
     <w:lsdException w:name="Table Elegant" w:semiHidden="1" w:unhideWhenUsed="1"/>
     <w:lsdException w:name="Table Professional" w:semiHidden="1" w:unhideWhenUsed="1"/>
     <w:lsdException w:name="Table Subtle 1" w:semiHidden="1" w:unhideWhenUsed="1"/>
-    <w:lsdException w:name="Table Subtle 2" w:semiHidden="1" w:unhideWhenUsed="1"/>
     <w:lsdException w:name="Table Web 1" w:semiHidden="1" w:unhideWhenUsed="1"/>
     <w:lsdException w:name="Table Web 2" w:semiHidden="1" w:unhideWhenUsed="1"/>
-    <w:lsdException w:name="Table Web 3" w:semiHidden="1" w:unhideWhenUsed="1"/>
     <w:lsdException w:name="Balloon Text" w:semiHidden="1" w:unhideWhenUsed="1"/>
     <w:lsdException w:name="Table Grid" w:uiPriority="39"/>
     <w:lsdException w:name="Table Theme" w:semiHidden="1" w:unhideWhenUsed="1"/>
@@ -4705,6 +4765,10 @@
     <w:lsdException w:name="List Table 5 Dark Accent 6" w:uiPriority="50"/>
     <w:lsdException w:name="List Table 6 Colorful Accent 6" w:uiPriority="51"/>
     <w:lsdException w:name="List Table 7 Colorful Accent 6" w:uiPriority="52"/>
+    <w:lsdException w:name="Mention" w:semiHidden="1" w:unhideWhenUsed="1"/>
+    <w:lsdException w:name="Smart Hyperlink" w:semiHidden="1" w:unhideWhenUsed="1"/>
+    <w:lsdException w:name="Hashtag" w:semiHidden="1" w:unhideWhenUsed="1"/>
+    <w:lsdException w:name="Unresolved Mention" w:semiHidden="1" w:unhideWhenUsed="1"/>
   </w:latentStyles>
   <w:style w:type="paragraph" w:default="1" w:styleId="Normal">
     <w:name w:val="Normal"/>
@@ -4730,6 +4794,28 @@
       <w:color w:val="2E74B5" w:themeColor="accent1" w:themeShade="BF"/>
       <w:sz w:val="32"/>
       <w:szCs w:val="32"/>
+    </w:rPr>
+  </w:style>
+  <w:style w:type="paragraph" w:styleId="Ttulo2">
+    <w:name w:val="heading 2"/>
+    <w:basedOn w:val="Normal"/>
+    <w:next w:val="Normal"/>
+    <w:link w:val="Ttulo2Car"/>
+    <w:uiPriority w:val="9"/>
+    <w:unhideWhenUsed/>
+    <w:qFormat/>
+    <w:rsid w:val="00F86DE1"/>
+    <w:pPr>
+      <w:keepNext/>
+      <w:keepLines/>
+      <w:spacing w:before="40" w:after="0"/>
+      <w:outlineLvl w:val="1"/>
+    </w:pPr>
+    <w:rPr>
+      <w:rFonts w:asciiTheme="majorHAnsi" w:eastAsiaTheme="majorEastAsia" w:hAnsiTheme="majorHAnsi" w:cstheme="majorBidi"/>
+      <w:color w:val="2E74B5" w:themeColor="accent1" w:themeShade="BF"/>
+      <w:sz w:val="26"/>
+      <w:szCs w:val="26"/>
     </w:rPr>
   </w:style>
   <w:style w:type="character" w:default="1" w:styleId="Fuentedeprrafopredeter">
@@ -4914,6 +5000,30 @@
     <w:rPr>
       <w:rFonts w:eastAsiaTheme="minorEastAsia" w:cs="Times New Roman"/>
       <w:lang w:val="es-ES" w:eastAsia="es-ES"/>
+    </w:rPr>
+  </w:style>
+  <w:style w:type="character" w:styleId="nfasis">
+    <w:name w:val="Emphasis"/>
+    <w:basedOn w:val="Fuentedeprrafopredeter"/>
+    <w:uiPriority w:val="20"/>
+    <w:qFormat/>
+    <w:rsid w:val="00F86DE1"/>
+    <w:rPr>
+      <w:i/>
+      <w:iCs/>
+    </w:rPr>
+  </w:style>
+  <w:style w:type="character" w:customStyle="1" w:styleId="Ttulo2Car">
+    <w:name w:val="Título 2 Car"/>
+    <w:basedOn w:val="Fuentedeprrafopredeter"/>
+    <w:link w:val="Ttulo2"/>
+    <w:uiPriority w:val="9"/>
+    <w:rsid w:val="00F86DE1"/>
+    <w:rPr>
+      <w:rFonts w:asciiTheme="majorHAnsi" w:eastAsiaTheme="majorEastAsia" w:hAnsiTheme="majorHAnsi" w:cstheme="majorBidi"/>
+      <w:color w:val="2E74B5" w:themeColor="accent1" w:themeShade="BF"/>
+      <w:sz w:val="26"/>
+      <w:szCs w:val="26"/>
     </w:rPr>
   </w:style>
 </w:styles>
@@ -5185,7 +5295,7 @@
 </file>
 
 <file path=customXml/itemProps1.xml><?xml version="1.0" encoding="utf-8"?>
-<ds:datastoreItem xmlns:ds="http://schemas.openxmlformats.org/officeDocument/2006/customXml" ds:itemID="{2626FF09-4899-4BDB-A251-EA13B160FEE7}">
+<ds:datastoreItem xmlns:ds="http://schemas.openxmlformats.org/officeDocument/2006/customXml" ds:itemID="{D33AB48D-EF54-A94C-A7F2-96217477DE9F}">
   <ds:schemaRefs>
     <ds:schemaRef ds:uri="http://schemas.openxmlformats.org/officeDocument/2006/bibliography"/>
   </ds:schemaRefs>

</xml_diff>